<commit_message>
updating document and adding a test case
</commit_message>
<xml_diff>
--- a/Team1_Assignment3_Report.docx
+++ b/Team1_Assignment3_Report.docx
@@ -5366,8 +5366,6 @@
           <w:b/>
         </w:rPr>
       </w:pPr>
-      <w:bookmarkStart w:id="0" w:name="_GoBack"/>
-      <w:bookmarkEnd w:id="0"/>
       <w:r>
         <w:rPr>
           <w:b/>
@@ -5809,41 +5807,17 @@
       <w:pPr>
         <w:rPr>
           <w:b/>
-          <w:sz w:val="24"/>
-        </w:rPr>
-      </w:pPr>
-      <w:r>
-        <w:rPr>
-          <w:b/>
-          <w:sz w:val="24"/>
-        </w:rPr>
-        <w:t>Classification Models:</w:t>
-      </w:r>
-    </w:p>
-    <w:p>
-      <w:r>
-        <w:t xml:space="preserve">Models were tested on actual </w:t>
-      </w:r>
-      <w:r>
-        <w:t>values from</w:t>
-      </w:r>
-      <w:r>
-        <w:t xml:space="preserve"> the dataset.</w:t>
-      </w:r>
-      <w:r>
-        <w:t xml:space="preserve"> The excel sheet for classification testing can be found in the GitHub repository.</w:t>
-      </w:r>
-    </w:p>
-    <w:p>
+        </w:rPr>
+      </w:pPr>
       <w:r>
         <w:rPr>
           <w:noProof/>
         </w:rPr>
         <w:drawing>
-          <wp:inline distT="0" distB="0" distL="0" distR="0" wp14:anchorId="308BB300" wp14:editId="3342BBD3">
-            <wp:extent cx="5943600" cy="937895"/>
-            <wp:effectExtent l="0" t="0" r="0" b="0"/>
-            <wp:docPr id="199" name="Picture 199"/>
+          <wp:inline distT="0" distB="0" distL="0" distR="0" wp14:anchorId="32E80061" wp14:editId="0E361119">
+            <wp:extent cx="5114925" cy="1038225"/>
+            <wp:effectExtent l="0" t="0" r="9525" b="9525"/>
+            <wp:docPr id="201" name="Picture 201"/>
             <wp:cNvGraphicFramePr>
               <a:graphicFrameLocks xmlns:a="http://schemas.openxmlformats.org/drawingml/2006/main" noChangeAspect="1"/>
             </wp:cNvGraphicFramePr>
@@ -5863,7 +5837,7 @@
                   <pic:spPr>
                     <a:xfrm>
                       <a:off x="0" y="0"/>
-                      <a:ext cx="5943600" cy="937895"/>
+                      <a:ext cx="5114925" cy="1038225"/>
                     </a:xfrm>
                     <a:prstGeom prst="rect">
                       <a:avLst/>
@@ -5877,39 +5851,45 @@
       </w:r>
     </w:p>
     <w:p>
-      <w:r>
+      <w:pPr>
+        <w:rPr>
+          <w:b/>
+          <w:sz w:val="24"/>
+        </w:rPr>
+      </w:pPr>
+      <w:r>
+        <w:rPr>
+          <w:b/>
+          <w:sz w:val="24"/>
+        </w:rPr>
+        <w:t>Classification Models:</w:t>
+      </w:r>
+    </w:p>
+    <w:p>
+      <w:r>
+        <w:t xml:space="preserve">Models were tested on actual </w:t>
+      </w:r>
+      <w:r>
+        <w:t>values from</w:t>
+      </w:r>
+      <w:r>
+        <w:t xml:space="preserve"> the dataset.</w:t>
+      </w:r>
+      <w:r>
+        <w:t xml:space="preserve"> The excel sheet for classification testing can be found in the GitHub repository.</w:t>
+      </w:r>
+    </w:p>
+    <w:p>
+      <w:r>
+        <w:rPr>
+          <w:noProof/>
+        </w:rPr>
         <w:lastRenderedPageBreak/>
-        <w:t>Testing Edge Cases and invalid values:</w:t>
-      </w:r>
-    </w:p>
-    <w:p>
-      <w:r>
-        <w:t xml:space="preserve">Tested for negative values as none of the features can be negative. Also zero is a valid value for all the fields. Character values are invalid and alerts are provided in the </w:t>
-      </w:r>
-      <w:proofErr w:type="spellStart"/>
-      <w:r>
-        <w:t>WebApp</w:t>
-      </w:r>
-      <w:proofErr w:type="spellEnd"/>
-      <w:r>
-        <w:t>.</w:t>
-      </w:r>
-    </w:p>
-    <w:p>
-      <w:pPr>
-        <w:rPr>
-          <w:b/>
-        </w:rPr>
-      </w:pPr>
-      <w:r>
-        <w:rPr>
-          <w:noProof/>
-        </w:rPr>
         <w:drawing>
-          <wp:inline distT="0" distB="0" distL="0" distR="0" wp14:anchorId="020701D0" wp14:editId="246DFFCD">
-            <wp:extent cx="5943600" cy="2155190"/>
+          <wp:inline distT="0" distB="0" distL="0" distR="0" wp14:anchorId="308BB300" wp14:editId="3342BBD3">
+            <wp:extent cx="5943600" cy="937895"/>
             <wp:effectExtent l="0" t="0" r="0" b="0"/>
-            <wp:docPr id="202" name="Picture 202"/>
+            <wp:docPr id="199" name="Picture 199"/>
             <wp:cNvGraphicFramePr>
               <a:graphicFrameLocks xmlns:a="http://schemas.openxmlformats.org/drawingml/2006/main" noChangeAspect="1"/>
             </wp:cNvGraphicFramePr>
@@ -5929,6 +5909,71 @@
                   <pic:spPr>
                     <a:xfrm>
                       <a:off x="0" y="0"/>
+                      <a:ext cx="5943600" cy="937895"/>
+                    </a:xfrm>
+                    <a:prstGeom prst="rect">
+                      <a:avLst/>
+                    </a:prstGeom>
+                  </pic:spPr>
+                </pic:pic>
+              </a:graphicData>
+            </a:graphic>
+          </wp:inline>
+        </w:drawing>
+      </w:r>
+    </w:p>
+    <w:p>
+      <w:r>
+        <w:t>Testing Edge Cases and invalid values:</w:t>
+      </w:r>
+    </w:p>
+    <w:p>
+      <w:r>
+        <w:t xml:space="preserve">Tested for negative values as none of the features can be negative. Also zero is a valid value for all the fields. Character values are invalid and alerts are provided in the </w:t>
+      </w:r>
+      <w:proofErr w:type="spellStart"/>
+      <w:r>
+        <w:t>WebApp</w:t>
+      </w:r>
+      <w:proofErr w:type="spellEnd"/>
+      <w:r>
+        <w:t>.</w:t>
+      </w:r>
+    </w:p>
+    <w:p>
+      <w:pPr>
+        <w:rPr>
+          <w:b/>
+        </w:rPr>
+      </w:pPr>
+      <w:r>
+        <w:rPr>
+          <w:noProof/>
+        </w:rPr>
+        <w:drawing>
+          <wp:inline distT="0" distB="0" distL="0" distR="0" wp14:anchorId="020701D0" wp14:editId="246DFFCD">
+            <wp:extent cx="5943600" cy="2155190"/>
+            <wp:effectExtent l="0" t="0" r="0" b="0"/>
+            <wp:docPr id="202" name="Picture 202"/>
+            <wp:cNvGraphicFramePr>
+              <a:graphicFrameLocks xmlns:a="http://schemas.openxmlformats.org/drawingml/2006/main" noChangeAspect="1"/>
+            </wp:cNvGraphicFramePr>
+            <a:graphic xmlns:a="http://schemas.openxmlformats.org/drawingml/2006/main">
+              <a:graphicData uri="http://schemas.openxmlformats.org/drawingml/2006/picture">
+                <pic:pic xmlns:pic="http://schemas.openxmlformats.org/drawingml/2006/picture">
+                  <pic:nvPicPr>
+                    <pic:cNvPr id="1" name=""/>
+                    <pic:cNvPicPr/>
+                  </pic:nvPicPr>
+                  <pic:blipFill>
+                    <a:blip r:embed="rId80"/>
+                    <a:stretch>
+                      <a:fillRect/>
+                    </a:stretch>
+                  </pic:blipFill>
+                  <pic:spPr>
+                    <a:xfrm>
+                      <a:off x="0" y="0"/>
                       <a:ext cx="5943600" cy="2155190"/>
                     </a:xfrm>
                     <a:prstGeom prst="rect">
@@ -5948,6 +5993,53 @@
           <w:b/>
         </w:rPr>
       </w:pPr>
+      <w:r>
+        <w:rPr>
+          <w:noProof/>
+        </w:rPr>
+        <w:drawing>
+          <wp:inline distT="0" distB="0" distL="0" distR="0" wp14:anchorId="13F50FF1" wp14:editId="0D4D260E">
+            <wp:extent cx="5238750" cy="1343025"/>
+            <wp:effectExtent l="0" t="0" r="0" b="9525"/>
+            <wp:docPr id="200" name="Picture 200"/>
+            <wp:cNvGraphicFramePr>
+              <a:graphicFrameLocks xmlns:a="http://schemas.openxmlformats.org/drawingml/2006/main" noChangeAspect="1"/>
+            </wp:cNvGraphicFramePr>
+            <a:graphic xmlns:a="http://schemas.openxmlformats.org/drawingml/2006/main">
+              <a:graphicData uri="http://schemas.openxmlformats.org/drawingml/2006/picture">
+                <pic:pic xmlns:pic="http://schemas.openxmlformats.org/drawingml/2006/picture">
+                  <pic:nvPicPr>
+                    <pic:cNvPr id="1" name=""/>
+                    <pic:cNvPicPr/>
+                  </pic:nvPicPr>
+                  <pic:blipFill>
+                    <a:blip r:embed="rId81"/>
+                    <a:stretch>
+                      <a:fillRect/>
+                    </a:stretch>
+                  </pic:blipFill>
+                  <pic:spPr>
+                    <a:xfrm>
+                      <a:off x="0" y="0"/>
+                      <a:ext cx="5238750" cy="1343025"/>
+                    </a:xfrm>
+                    <a:prstGeom prst="rect">
+                      <a:avLst/>
+                    </a:prstGeom>
+                  </pic:spPr>
+                </pic:pic>
+              </a:graphicData>
+            </a:graphic>
+          </wp:inline>
+        </w:drawing>
+      </w:r>
+    </w:p>
+    <w:p>
+      <w:pPr>
+        <w:rPr>
+          <w:b/>
+        </w:rPr>
+      </w:pPr>
     </w:p>
     <w:p>
       <w:pPr>
@@ -5965,6 +6057,11 @@
       </w:r>
     </w:p>
     <w:p>
+      <w:pPr>
+        <w:rPr>
+          <w:b/>
+        </w:rPr>
+      </w:pPr>
       <w:r>
         <w:t>This project focused</w:t>
       </w:r>
@@ -6037,25 +6134,12 @@
       <w:r>
         <w:t xml:space="preserve"> for data sourcing and preprocessing.</w:t>
       </w:r>
-    </w:p>
-    <w:p/>
-    <w:p>
-      <w:pPr>
-        <w:rPr>
-          <w:b/>
-        </w:rPr>
-      </w:pPr>
-    </w:p>
-    <w:p>
-      <w:pPr>
-        <w:rPr>
-          <w:b/>
-        </w:rPr>
-      </w:pPr>
+      <w:bookmarkStart w:id="0" w:name="_GoBack"/>
+      <w:bookmarkEnd w:id="0"/>
     </w:p>
     <w:sectPr>
-      <w:headerReference w:type="default" r:id="rId80"/>
-      <w:footerReference w:type="default" r:id="rId81"/>
+      <w:headerReference w:type="default" r:id="rId82"/>
+      <w:footerReference w:type="default" r:id="rId83"/>
       <w:pgSz w:w="12240" w:h="15840"/>
       <w:pgMar w:top="1440" w:right="1440" w:bottom="1440" w:left="1440" w:header="720" w:footer="720" w:gutter="0"/>
       <w:cols w:space="720"/>
@@ -6128,7 +6212,7 @@
           <w:rPr>
             <w:noProof/>
           </w:rPr>
-          <w:t>23</w:t>
+          <w:t>26</w:t>
         </w:r>
         <w:r>
           <w:rPr>

</xml_diff>